<commit_message>
Mise à jour su rapport de projet
</commit_message>
<xml_diff>
--- a/1 - Dossier documents projet/Rapport Projet Services Protocoles Scripts – Yvar De Goffau, Cédric Montes, Lucas Fleury.docx
+++ b/1 - Dossier documents projet/Rapport Projet Services Protocoles Scripts – Yvar De Goffau, Cédric Montes, Lucas Fleury.docx
@@ -851,7 +851,6 @@
       </w:r>
     </w:p>
     <w:p/>
-    <w:p/>
     <w:p>
       <w:pPr>
         <w:pStyle w:val="Titre1"/>
@@ -875,623 +874,64 @@
         <w:t>Livrables du projet :</w:t>
       </w:r>
     </w:p>
-    <w:p/>
-    <w:p>
-      <w:pPr>
-        <w:ind w:left="380" w:hanging="360"/>
-      </w:pPr>
-      <w:r>
-        <w:rPr>
-          <w:b/>
-          <w:i/>
-        </w:rPr>
-        <w:t>1)</w:t>
-      </w:r>
-      <w:r>
-        <w:rPr>
-          <w:sz w:val="14"/>
-          <w:szCs w:val="14"/>
-        </w:rPr>
-        <w:t xml:space="preserve">  </w:t>
-      </w:r>
-      <w:r>
-        <w:rPr>
-          <w:sz w:val="14"/>
-          <w:szCs w:val="14"/>
-        </w:rPr>
-        <w:tab/>
-      </w:r>
-      <w:r>
-        <w:rPr>
-          <w:b/>
-          <w:i/>
-        </w:rPr>
-        <w:t>Dossier spécification ou Rapport de spécification contenant :</w:t>
-      </w:r>
-    </w:p>
-    <w:p>
-      <w:pPr>
-        <w:ind w:left="380" w:hanging="360"/>
-      </w:pPr>
-      <w:r>
-        <w:t>-</w:t>
-      </w:r>
-      <w:r>
-        <w:rPr>
-          <w:sz w:val="14"/>
-          <w:szCs w:val="14"/>
-        </w:rPr>
-        <w:t xml:space="preserve">          </w:t>
-      </w:r>
-      <w:r>
-        <w:rPr>
-          <w:b/>
-          <w:i/>
-        </w:rPr>
-        <w:t>Choix techniques (exemple j’avais 1 et 2 mais j’ai choisis 2 car</w:t>
-      </w:r>
-      <w:proofErr w:type="gramStart"/>
-      <w:r>
-        <w:rPr>
-          <w:b/>
-          <w:i/>
-        </w:rPr>
-        <w:t>..)</w:t>
-      </w:r>
-      <w:proofErr w:type="gramEnd"/>
-    </w:p>
-    <w:p>
-      <w:pPr>
-        <w:ind w:left="380" w:hanging="360"/>
-      </w:pPr>
-      <w:r>
-        <w:t>-</w:t>
-      </w:r>
-      <w:r>
-        <w:rPr>
-          <w:sz w:val="14"/>
-          <w:szCs w:val="14"/>
-        </w:rPr>
-        <w:t xml:space="preserve">          </w:t>
-      </w:r>
-      <w:r>
-        <w:rPr>
-          <w:b/>
-          <w:i/>
-        </w:rPr>
-        <w:t>Argumentation des choix techniques</w:t>
-      </w:r>
-    </w:p>
-    <w:p>
-      <w:pPr>
-        <w:ind w:left="380" w:hanging="360"/>
-      </w:pPr>
-      <w:r>
-        <w:rPr>
-          <w:b/>
-          <w:i/>
-        </w:rPr>
-        <w:t>-          Conception</w:t>
-      </w:r>
-      <w:r>
-        <w:rPr>
-          <w:sz w:val="14"/>
-          <w:szCs w:val="14"/>
-        </w:rPr>
-        <w:t xml:space="preserve"> (</w:t>
-      </w:r>
-      <w:r>
-        <w:rPr>
-          <w:b/>
-          <w:i/>
-        </w:rPr>
-        <w:t>Vue d’architecture (Visio)</w:t>
-      </w:r>
-    </w:p>
-    <w:p>
-      <w:pPr>
-        <w:ind w:left="380" w:hanging="360"/>
-      </w:pPr>
-      <w:r>
-        <w:t>-</w:t>
-      </w:r>
-      <w:r>
-        <w:rPr>
-          <w:sz w:val="14"/>
-          <w:szCs w:val="14"/>
-        </w:rPr>
-        <w:t xml:space="preserve">          </w:t>
-      </w:r>
-      <w:r>
-        <w:rPr>
-          <w:b/>
-          <w:i/>
-        </w:rPr>
-        <w:t>Stratégie</w:t>
-      </w:r>
-      <w:r>
-        <w:rPr>
-          <w:b/>
-          <w:i/>
-        </w:rPr>
-        <w:t xml:space="preserve"> </w:t>
-      </w:r>
-      <w:r>
-        <w:rPr>
-          <w:b/>
-          <w:i/>
-        </w:rPr>
-        <w:t>sauvegarde</w:t>
-      </w:r>
-      <w:r>
-        <w:rPr>
-          <w:b/>
-          <w:i/>
-        </w:rPr>
-        <w:t xml:space="preserve"> (pour les fichiers) et réplication (pour le DNS pour avoir 2 serveurs DNS il y a deux types de cluster : Actif </w:t>
-      </w:r>
+    <w:p>
+      <w:r>
+        <w:rPr>
+          <w:noProof/>
+          <w:lang w:val="en-GB" w:eastAsia="en-GB"/>
+        </w:rPr>
+        <w:drawing>
+          <wp:inline distT="0" distB="0" distL="0" distR="0" wp14:anchorId="3FFBC359" wp14:editId="0260D0CA">
+            <wp:extent cx="4323118" cy="5495925"/>
+            <wp:effectExtent l="0" t="0" r="1270" b="0"/>
+            <wp:docPr id="3" name="Image 3"/>
+            <wp:cNvGraphicFramePr>
+              <a:graphicFrameLocks xmlns:a="http://schemas.openxmlformats.org/drawingml/2006/main" noChangeAspect="1"/>
+            </wp:cNvGraphicFramePr>
+            <a:graphic xmlns:a="http://schemas.openxmlformats.org/drawingml/2006/main">
+              <a:graphicData uri="http://schemas.openxmlformats.org/drawingml/2006/picture">
+                <pic:pic xmlns:pic="http://schemas.openxmlformats.org/drawingml/2006/picture">
+                  <pic:nvPicPr>
+                    <pic:cNvPr id="1" name=""/>
+                    <pic:cNvPicPr/>
+                  </pic:nvPicPr>
+                  <pic:blipFill>
+                    <a:blip r:embed="rId9"/>
+                    <a:stretch>
+                      <a:fillRect/>
+                    </a:stretch>
+                  </pic:blipFill>
+                  <pic:spPr>
+                    <a:xfrm>
+                      <a:off x="0" y="0"/>
+                      <a:ext cx="4392861" cy="5584588"/>
+                    </a:xfrm>
+                    <a:prstGeom prst="rect">
+                      <a:avLst/>
+                    </a:prstGeom>
+                  </pic:spPr>
+                </pic:pic>
+              </a:graphicData>
+            </a:graphic>
+          </wp:inline>
+        </w:drawing>
+      </w:r>
+    </w:p>
+    <w:p>
+      <w:pPr>
+        <w:pStyle w:val="Titre1"/>
+      </w:pPr>
+      <w:bookmarkStart w:id="4" w:name="_Toc465933501"/>
+      <w:bookmarkStart w:id="5" w:name="_Toc465933547"/>
+      <w:bookmarkStart w:id="6" w:name="_Toc469046248"/>
       <w:proofErr w:type="spellStart"/>
       <w:r>
-        <w:rPr>
-          <w:b/>
-          <w:i/>
-        </w:rPr>
-        <w:t>Actif</w:t>
-      </w:r>
-      <w:proofErr w:type="spellEnd"/>
-      <w:r>
-        <w:rPr>
-          <w:b/>
-          <w:i/>
-        </w:rPr>
-        <w:t xml:space="preserve"> et Actif Passif)</w:t>
-      </w:r>
-    </w:p>
-    <w:p>
-      <w:pPr>
-        <w:ind w:left="20"/>
-      </w:pPr>
-    </w:p>
-    <w:p/>
-    <w:p>
-      <w:pPr>
-        <w:ind w:left="380" w:hanging="360"/>
-      </w:pPr>
-      <w:r>
-        <w:rPr>
-          <w:b/>
-          <w:i/>
-        </w:rPr>
-        <w:t>2)</w:t>
-      </w:r>
-      <w:r>
-        <w:rPr>
-          <w:sz w:val="14"/>
-          <w:szCs w:val="14"/>
-        </w:rPr>
-        <w:t xml:space="preserve">  </w:t>
-      </w:r>
-      <w:r>
-        <w:rPr>
-          <w:sz w:val="14"/>
-          <w:szCs w:val="14"/>
-        </w:rPr>
-        <w:tab/>
-      </w:r>
-      <w:r>
-        <w:rPr>
-          <w:b/>
-          <w:i/>
-        </w:rPr>
-        <w:t>Sources / Code Source (</w:t>
-      </w:r>
-      <w:proofErr w:type="spellStart"/>
-      <w:r>
-        <w:rPr>
-          <w:b/>
-          <w:i/>
-        </w:rPr>
-        <w:t>GitHub</w:t>
-      </w:r>
-      <w:proofErr w:type="spellEnd"/>
-      <w:r>
-        <w:rPr>
-          <w:b/>
-          <w:i/>
-        </w:rPr>
-        <w:t>)</w:t>
-      </w:r>
-    </w:p>
-    <w:p>
-      <w:pPr>
-        <w:numPr>
-          <w:ilvl w:val="0"/>
-          <w:numId w:val="23"/>
-        </w:numPr>
-        <w:spacing w:before="0" w:after="0"/>
-        <w:ind w:hanging="360"/>
-        <w:contextualSpacing/>
-        <w:rPr>
-          <w:b/>
-          <w:i/>
-        </w:rPr>
-      </w:pPr>
-      <w:r>
-        <w:rPr>
-          <w:b/>
-          <w:i/>
-        </w:rPr>
-        <w:t>Dont Scripts (Linux / Windows)</w:t>
-      </w:r>
-    </w:p>
-    <w:p>
-      <w:pPr>
-        <w:ind w:left="380"/>
-      </w:pPr>
-      <w:r>
-        <w:rPr>
-          <w:b/>
-          <w:i/>
-        </w:rPr>
-        <w:t xml:space="preserve"> </w:t>
-      </w:r>
-    </w:p>
-    <w:p>
-      <w:pPr>
-        <w:ind w:left="380" w:hanging="360"/>
-      </w:pPr>
-      <w:r>
-        <w:rPr>
-          <w:b/>
-          <w:i/>
-        </w:rPr>
-        <w:t>3)</w:t>
-      </w:r>
-      <w:r>
-        <w:rPr>
-          <w:sz w:val="14"/>
-          <w:szCs w:val="14"/>
-        </w:rPr>
-        <w:t xml:space="preserve">  </w:t>
-      </w:r>
-      <w:r>
-        <w:rPr>
-          <w:sz w:val="14"/>
-          <w:szCs w:val="14"/>
-        </w:rPr>
-        <w:tab/>
-      </w:r>
-      <w:r>
-        <w:rPr>
-          <w:b/>
-          <w:i/>
-        </w:rPr>
-        <w:t>Dossier document projet</w:t>
-      </w:r>
-    </w:p>
-    <w:p>
-      <w:pPr>
-        <w:ind w:left="380" w:hanging="360"/>
-      </w:pPr>
-      <w:r>
-        <w:t>-</w:t>
-      </w:r>
-      <w:r>
-        <w:rPr>
-          <w:sz w:val="14"/>
-          <w:szCs w:val="14"/>
-        </w:rPr>
-        <w:t xml:space="preserve">          </w:t>
-      </w:r>
-      <w:r>
-        <w:rPr>
-          <w:b/>
-          <w:i/>
-        </w:rPr>
-        <w:t>Organisation</w:t>
-      </w:r>
-    </w:p>
-    <w:p>
-      <w:pPr>
-        <w:ind w:left="380" w:hanging="360"/>
-      </w:pPr>
-      <w:r>
-        <w:t>-</w:t>
-      </w:r>
-      <w:r>
-        <w:rPr>
-          <w:sz w:val="14"/>
-          <w:szCs w:val="14"/>
-        </w:rPr>
-        <w:t xml:space="preserve">          </w:t>
-      </w:r>
-      <w:r>
-        <w:rPr>
-          <w:b/>
-          <w:i/>
-        </w:rPr>
-        <w:t>Planning</w:t>
-      </w:r>
-    </w:p>
-    <w:p>
-      <w:pPr>
-        <w:ind w:left="380" w:hanging="360"/>
-      </w:pPr>
-      <w:r>
-        <w:rPr>
-          <w:b/>
-          <w:i/>
-        </w:rPr>
-        <w:t>-      PBS</w:t>
-      </w:r>
-    </w:p>
-    <w:p>
-      <w:pPr>
-        <w:ind w:left="380" w:hanging="360"/>
-      </w:pPr>
-      <w:r>
-        <w:t>-</w:t>
-      </w:r>
-      <w:r>
-        <w:rPr>
-          <w:sz w:val="14"/>
-          <w:szCs w:val="14"/>
-        </w:rPr>
-        <w:t xml:space="preserve">          </w:t>
-      </w:r>
-      <w:proofErr w:type="spellStart"/>
-      <w:r>
-        <w:rPr>
-          <w:b/>
-          <w:i/>
-        </w:rPr>
-        <w:t>OBS</w:t>
-      </w:r>
-      <w:proofErr w:type="spellEnd"/>
-    </w:p>
-    <w:p>
-      <w:pPr>
-        <w:ind w:left="380" w:hanging="360"/>
-      </w:pPr>
-      <w:r>
-        <w:t>-</w:t>
-      </w:r>
-      <w:r>
-        <w:rPr>
-          <w:sz w:val="14"/>
-          <w:szCs w:val="14"/>
-        </w:rPr>
-        <w:t xml:space="preserve">          </w:t>
-      </w:r>
-      <w:r>
-        <w:rPr>
-          <w:b/>
-          <w:i/>
-        </w:rPr>
-        <w:t>WBS</w:t>
-      </w:r>
-    </w:p>
-    <w:p>
-      <w:pPr>
-        <w:ind w:left="380" w:hanging="360"/>
-      </w:pPr>
-      <w:r>
         <w:lastRenderedPageBreak/>
-        <w:t>-</w:t>
-      </w:r>
-      <w:r>
-        <w:rPr>
-          <w:sz w:val="14"/>
-          <w:szCs w:val="14"/>
-        </w:rPr>
-        <w:t xml:space="preserve">          </w:t>
-      </w:r>
-      <w:r>
-        <w:rPr>
-          <w:b/>
-          <w:i/>
-        </w:rPr>
-        <w:t>Feedback du groupe</w:t>
-      </w:r>
-    </w:p>
-    <w:p>
-      <w:pPr>
-        <w:ind w:left="380" w:hanging="360"/>
-      </w:pPr>
-      <w:r>
-        <w:t>-</w:t>
-      </w:r>
-      <w:r>
-        <w:rPr>
-          <w:sz w:val="14"/>
-          <w:szCs w:val="14"/>
-        </w:rPr>
-        <w:t xml:space="preserve">          </w:t>
-      </w:r>
-      <w:r>
-        <w:rPr>
-          <w:b/>
-          <w:i/>
-        </w:rPr>
-        <w:t>Feedback individuel</w:t>
-      </w:r>
-    </w:p>
-    <w:p/>
-    <w:p>
-      <w:pPr>
-        <w:ind w:left="380" w:hanging="360"/>
-      </w:pPr>
-      <w:r>
-        <w:rPr>
-          <w:b/>
-          <w:i/>
-        </w:rPr>
-        <w:t>4)</w:t>
-      </w:r>
-      <w:r>
-        <w:rPr>
-          <w:sz w:val="14"/>
-          <w:szCs w:val="14"/>
-        </w:rPr>
-        <w:t xml:space="preserve">  </w:t>
-      </w:r>
-      <w:r>
-        <w:rPr>
-          <w:sz w:val="14"/>
-          <w:szCs w:val="14"/>
-        </w:rPr>
-        <w:tab/>
-      </w:r>
-      <w:r>
-        <w:rPr>
-          <w:b/>
-          <w:i/>
-        </w:rPr>
-        <w:t>Annexes</w:t>
-      </w:r>
-    </w:p>
-    <w:p>
-      <w:pPr>
-        <w:ind w:left="380" w:hanging="360"/>
-      </w:pPr>
-      <w:r>
-        <w:t>-</w:t>
-      </w:r>
-      <w:r>
-        <w:rPr>
-          <w:sz w:val="14"/>
-          <w:szCs w:val="14"/>
-        </w:rPr>
-        <w:t xml:space="preserve">          </w:t>
-      </w:r>
-      <w:r>
-        <w:rPr>
-          <w:b/>
-          <w:i/>
-        </w:rPr>
-        <w:t>procédures d’installation et de configuration des serveurs</w:t>
-      </w:r>
-    </w:p>
-    <w:p>
-      <w:pPr>
-        <w:rPr>
-          <w:b/>
-          <w:i/>
-        </w:rPr>
-      </w:pPr>
-    </w:p>
-    <w:p/>
-    <w:p>
-      <w:r>
-        <w:rPr>
-          <w:b/>
-          <w:i/>
-        </w:rPr>
-        <w:t xml:space="preserve"> </w:t>
-      </w:r>
-      <w:r>
-        <w:rPr>
-          <w:b/>
-          <w:i/>
-        </w:rPr>
-        <w:t>5)</w:t>
-      </w:r>
-      <w:r>
-        <w:rPr>
-          <w:sz w:val="14"/>
-          <w:szCs w:val="14"/>
-        </w:rPr>
-        <w:t xml:space="preserve">  </w:t>
-      </w:r>
-      <w:r>
-        <w:rPr>
-          <w:sz w:val="14"/>
-          <w:szCs w:val="14"/>
-        </w:rPr>
-        <w:tab/>
-      </w:r>
-      <w:r>
-        <w:rPr>
-          <w:b/>
-          <w:i/>
-        </w:rPr>
-        <w:t>Soutenance</w:t>
-      </w:r>
-    </w:p>
-    <w:p>
-      <w:pPr>
-        <w:numPr>
-          <w:ilvl w:val="0"/>
-          <w:numId w:val="24"/>
-        </w:numPr>
-        <w:spacing w:before="0" w:after="0"/>
-        <w:ind w:hanging="360"/>
-        <w:contextualSpacing/>
-        <w:rPr>
-          <w:b/>
-          <w:i/>
-        </w:rPr>
-      </w:pPr>
-      <w:r>
-        <w:rPr>
-          <w:b/>
-          <w:i/>
-        </w:rPr>
-        <w:t>Diapo</w:t>
-      </w:r>
-    </w:p>
-    <w:p>
-      <w:r>
-        <w:rPr>
-          <w:b/>
-          <w:i/>
-        </w:rPr>
-        <w:t xml:space="preserve"> </w:t>
-      </w:r>
-    </w:p>
-    <w:p>
-      <w:pPr>
-        <w:rPr>
-          <w:b/>
-          <w:i/>
-        </w:rPr>
-      </w:pPr>
-    </w:p>
-    <w:p>
-      <w:pPr>
-        <w:rPr>
-          <w:b/>
-          <w:i/>
-        </w:rPr>
-      </w:pPr>
-    </w:p>
-    <w:p>
-      <w:pPr>
-        <w:rPr>
-          <w:b/>
-          <w:i/>
-        </w:rPr>
-      </w:pPr>
-    </w:p>
-    <w:p>
-      <w:bookmarkStart w:id="4" w:name="_GoBack"/>
+        <w:t>obs</w:t>
+      </w:r>
       <w:bookmarkEnd w:id="4"/>
-    </w:p>
-    <w:p/>
-    <w:p>
-      <w:pPr>
-        <w:pStyle w:val="Titre1"/>
-      </w:pPr>
-      <w:bookmarkStart w:id="5" w:name="_Toc465933501"/>
-      <w:bookmarkStart w:id="6" w:name="_Toc465933547"/>
-      <w:bookmarkStart w:id="7" w:name="_Toc469046248"/>
-      <w:proofErr w:type="spellStart"/>
-      <w:r>
-        <w:t>obs</w:t>
-      </w:r>
       <w:bookmarkEnd w:id="5"/>
       <w:bookmarkEnd w:id="6"/>
-      <w:bookmarkEnd w:id="7"/>
       <w:proofErr w:type="spellEnd"/>
     </w:p>
     <w:p/>
@@ -1515,7 +955,7 @@
                     <pic:cNvPicPr preferRelativeResize="0"/>
                   </pic:nvPicPr>
                   <pic:blipFill>
-                    <a:blip r:embed="rId9"/>
+                    <a:blip r:embed="rId10"/>
                     <a:srcRect/>
                     <a:stretch>
                       <a:fillRect/>
@@ -1543,23 +983,22 @@
       <w:pPr>
         <w:pStyle w:val="Titre1"/>
       </w:pPr>
-      <w:bookmarkStart w:id="8" w:name="_Toc465933502"/>
-      <w:bookmarkStart w:id="9" w:name="_Toc465933548"/>
-      <w:bookmarkStart w:id="10" w:name="_Toc469046249"/>
-      <w:r>
-        <w:lastRenderedPageBreak/>
+      <w:bookmarkStart w:id="7" w:name="_Toc465933502"/>
+      <w:bookmarkStart w:id="8" w:name="_Toc465933548"/>
+      <w:bookmarkStart w:id="9" w:name="_Toc469046249"/>
+      <w:r>
         <w:t>wbs</w:t>
       </w:r>
+      <w:bookmarkEnd w:id="7"/>
       <w:bookmarkEnd w:id="8"/>
       <w:bookmarkEnd w:id="9"/>
-      <w:bookmarkEnd w:id="10"/>
     </w:p>
     <w:p>
       <w:pPr>
         <w:ind w:left="380" w:hanging="360"/>
       </w:pPr>
-      <w:bookmarkStart w:id="11" w:name="_Toc465933503"/>
-      <w:bookmarkStart w:id="12" w:name="_Toc465933549"/>
+      <w:bookmarkStart w:id="10" w:name="_Toc465933503"/>
+      <w:bookmarkStart w:id="11" w:name="_Toc465933549"/>
       <w:r>
         <w:rPr>
           <w:b/>
@@ -1851,6 +1290,7 @@
           <w:b/>
           <w:i/>
         </w:rPr>
+        <w:lastRenderedPageBreak/>
         <w:t xml:space="preserve">Serveur fichier </w:t>
       </w:r>
     </w:p>
@@ -2290,7 +1730,6 @@
           <w:b/>
           <w:i/>
         </w:rPr>
-        <w:lastRenderedPageBreak/>
         <w:t xml:space="preserve">SCRIPT : </w:t>
       </w:r>
       <w:r>
@@ -2479,166 +1918,42 @@
     <w:p>
       <w:pPr>
         <w:spacing w:after="460"/>
-      </w:pPr>
-      <w:r>
-        <w:rPr>
-          <w:b/>
-          <w:i/>
-        </w:rPr>
-        <w:t>A ENLEVER</w:t>
-      </w:r>
-    </w:p>
-    <w:p>
-      <w:pPr>
-        <w:numPr>
-          <w:ilvl w:val="0"/>
-          <w:numId w:val="25"/>
-        </w:numPr>
-        <w:spacing w:before="0" w:after="460"/>
-        <w:ind w:hanging="360"/>
-        <w:contextualSpacing/>
-        <w:rPr>
-          <w:b/>
-          <w:i/>
-        </w:rPr>
-      </w:pPr>
-      <w:r>
-        <w:rPr>
-          <w:b/>
-          <w:i/>
-        </w:rPr>
-        <w:t xml:space="preserve">Serveur </w:t>
-      </w:r>
+        <w:rPr>
+          <w:b/>
+          <w:i/>
+        </w:rPr>
+      </w:pPr>
+    </w:p>
+    <w:p>
+      <w:pPr>
+        <w:spacing w:after="460"/>
+        <w:rPr>
+          <w:b/>
+          <w:i/>
+        </w:rPr>
+      </w:pPr>
+    </w:p>
+    <w:p>
+      <w:pPr>
+        <w:spacing w:after="460"/>
+        <w:rPr>
+          <w:b/>
+          <w:i/>
+        </w:rPr>
+      </w:pPr>
+      <w:bookmarkStart w:id="12" w:name="_GoBack"/>
+      <w:bookmarkEnd w:id="12"/>
+    </w:p>
+    <w:p>
+      <w:pPr>
+        <w:pStyle w:val="Titre1"/>
+      </w:pPr>
+      <w:bookmarkStart w:id="13" w:name="_Toc469046250"/>
+      <w:bookmarkEnd w:id="10"/>
+      <w:bookmarkEnd w:id="11"/>
       <w:proofErr w:type="spellStart"/>
       <w:r>
-        <w:rPr>
-          <w:b/>
-          <w:i/>
-        </w:rPr>
-        <w:t>VPN</w:t>
-      </w:r>
-      <w:proofErr w:type="spellEnd"/>
-      <w:r>
-        <w:rPr>
-          <w:b/>
-          <w:i/>
-        </w:rPr>
-        <w:t xml:space="preserve"> : </w:t>
-      </w:r>
-      <w:r>
-        <w:rPr>
-          <w:b/>
-          <w:i/>
-        </w:rPr>
-        <w:t>A NE PAS FAIRE</w:t>
-      </w:r>
-    </w:p>
-    <w:p>
-      <w:pPr>
-        <w:numPr>
-          <w:ilvl w:val="1"/>
-          <w:numId w:val="25"/>
-        </w:numPr>
-        <w:spacing w:before="0" w:after="460"/>
-        <w:ind w:hanging="360"/>
-        <w:contextualSpacing/>
-        <w:rPr>
-          <w:b/>
-          <w:i/>
-        </w:rPr>
-      </w:pPr>
-      <w:r>
-        <w:rPr>
-          <w:rFonts w:ascii="Calibri" w:eastAsia="Calibri" w:hAnsi="Calibri" w:cs="Calibri"/>
-          <w:b/>
-          <w:i/>
-          <w:sz w:val="24"/>
-          <w:szCs w:val="24"/>
-        </w:rPr>
-        <w:t xml:space="preserve">La mise en place du service de </w:t>
-      </w:r>
-      <w:proofErr w:type="spellStart"/>
-      <w:r>
-        <w:rPr>
-          <w:rFonts w:ascii="Calibri" w:eastAsia="Calibri" w:hAnsi="Calibri" w:cs="Calibri"/>
-          <w:b/>
-          <w:i/>
-          <w:sz w:val="24"/>
-          <w:szCs w:val="24"/>
-        </w:rPr>
-        <w:t>VPN</w:t>
-      </w:r>
-      <w:proofErr w:type="spellEnd"/>
-      <w:r>
-        <w:rPr>
-          <w:rFonts w:ascii="Calibri" w:eastAsia="Calibri" w:hAnsi="Calibri" w:cs="Calibri"/>
-          <w:b/>
-          <w:i/>
-          <w:sz w:val="24"/>
-          <w:szCs w:val="24"/>
-        </w:rPr>
-        <w:t xml:space="preserve"> sera gérée par un prestataire extérieur il suffit pour l’instant de créer les 2 réseaux séparés</w:t>
-      </w:r>
-    </w:p>
-    <w:p>
-      <w:pPr>
-        <w:numPr>
-          <w:ilvl w:val="1"/>
-          <w:numId w:val="25"/>
-        </w:numPr>
-        <w:spacing w:before="0" w:after="460"/>
-        <w:ind w:hanging="360"/>
-        <w:contextualSpacing/>
-        <w:rPr>
-          <w:rFonts w:ascii="Calibri" w:eastAsia="Calibri" w:hAnsi="Calibri" w:cs="Calibri"/>
-          <w:b/>
-          <w:i/>
-          <w:sz w:val="24"/>
-          <w:szCs w:val="24"/>
-        </w:rPr>
-      </w:pPr>
-      <w:r>
-        <w:rPr>
-          <w:rFonts w:ascii="Calibri" w:eastAsia="Calibri" w:hAnsi="Calibri" w:cs="Calibri"/>
-          <w:b/>
-          <w:i/>
-          <w:sz w:val="24"/>
-          <w:szCs w:val="24"/>
-        </w:rPr>
-        <w:t xml:space="preserve">le </w:t>
-      </w:r>
-      <w:proofErr w:type="spellStart"/>
-      <w:r>
-        <w:rPr>
-          <w:rFonts w:ascii="Calibri" w:eastAsia="Calibri" w:hAnsi="Calibri" w:cs="Calibri"/>
-          <w:b/>
-          <w:i/>
-          <w:sz w:val="24"/>
-          <w:szCs w:val="24"/>
-        </w:rPr>
-        <w:t>VPN</w:t>
-      </w:r>
-      <w:proofErr w:type="spellEnd"/>
-      <w:r>
-        <w:rPr>
-          <w:rFonts w:ascii="Calibri" w:eastAsia="Calibri" w:hAnsi="Calibri" w:cs="Calibri"/>
-          <w:b/>
-          <w:i/>
-          <w:sz w:val="24"/>
-          <w:szCs w:val="24"/>
-        </w:rPr>
-        <w:t xml:space="preserve"> sert d’accès au réseau pour les clients</w:t>
-      </w:r>
-    </w:p>
-    <w:p>
-      <w:pPr>
-        <w:pStyle w:val="Titre1"/>
-      </w:pPr>
-      <w:bookmarkStart w:id="13" w:name="_Toc469046250"/>
-      <w:bookmarkEnd w:id="11"/>
-      <w:bookmarkEnd w:id="12"/>
-      <w:proofErr w:type="spellStart"/>
-      <w:r>
+        <w:lastRenderedPageBreak/>
         <w:t>RACI</w:t>
       </w:r>
       <w:bookmarkEnd w:id="13"/>
@@ -2672,7 +1987,7 @@
                     <pic:cNvPicPr preferRelativeResize="0"/>
                   </pic:nvPicPr>
                   <pic:blipFill>
-                    <a:blip r:embed="rId10"/>
+                    <a:blip r:embed="rId11"/>
                     <a:srcRect/>
                     <a:stretch>
                       <a:fillRect/>
@@ -3322,13 +2637,21 @@
           <w:u w:val="single"/>
         </w:rPr>
       </w:pPr>
-      <w:r>
+    </w:p>
+    <w:p>
+      <w:pPr>
         <w:rPr>
           <w:b/>
           <w:i/>
           <w:u w:val="single"/>
         </w:rPr>
-        <w:lastRenderedPageBreak/>
+      </w:pPr>
+      <w:r>
+        <w:rPr>
+          <w:b/>
+          <w:i/>
+          <w:u w:val="single"/>
+        </w:rPr>
         <w:t>Cédric</w:t>
       </w:r>
     </w:p>
@@ -3737,6 +3060,7 @@
         <w:rPr>
           <w:color w:val="00B050"/>
         </w:rPr>
+        <w:lastRenderedPageBreak/>
         <w:t>-</w:t>
       </w:r>
       <w:r>
@@ -3867,7 +3191,7 @@
                     </pic:cNvPicPr>
                   </pic:nvPicPr>
                   <pic:blipFill>
-                    <a:blip r:embed="rId11">
+                    <a:blip r:embed="rId12">
                       <a:extLst>
                         <a:ext uri="{28A0092B-C50C-407E-A947-70E740481C1C}">
                           <a14:useLocalDpi xmlns:a14="http://schemas.microsoft.com/office/drawing/2010/main" val="0"/>
@@ -3900,10 +3224,10 @@
       </w:r>
     </w:p>
     <w:sectPr>
-      <w:headerReference w:type="even" r:id="rId12"/>
-      <w:headerReference w:type="default" r:id="rId13"/>
-      <w:footerReference w:type="default" r:id="rId14"/>
-      <w:headerReference w:type="first" r:id="rId15"/>
+      <w:headerReference w:type="even" r:id="rId13"/>
+      <w:headerReference w:type="default" r:id="rId14"/>
+      <w:footerReference w:type="default" r:id="rId15"/>
+      <w:headerReference w:type="first" r:id="rId16"/>
       <w:pgSz w:w="11906" w:h="16838"/>
       <w:pgMar w:top="851" w:right="1417" w:bottom="1417" w:left="1417" w:header="708" w:footer="708" w:gutter="0"/>
       <w:cols w:space="708"/>
@@ -3968,7 +3292,7 @@
           <w:rPr>
             <w:noProof/>
           </w:rPr>
-          <w:t>5</w:t>
+          <w:t>8</w:t>
         </w:r>
         <w:r>
           <w:fldChar w:fldCharType="end"/>
@@ -9104,7 +8428,7 @@
 </file>
 
 <file path=customXml/itemProps1.xml><?xml version="1.0" encoding="utf-8"?>
-<ds:datastoreItem xmlns:ds="http://schemas.openxmlformats.org/officeDocument/2006/customXml" ds:itemID="{4F4860C1-6BFD-4174-8FE3-5DAD4B81F88E}">
+<ds:datastoreItem xmlns:ds="http://schemas.openxmlformats.org/officeDocument/2006/customXml" ds:itemID="{CFB18A17-3FF8-4F13-925D-AB4CD97E6D12}">
   <ds:schemaRefs>
     <ds:schemaRef ds:uri="http://schemas.openxmlformats.org/officeDocument/2006/bibliography"/>
   </ds:schemaRefs>

</xml_diff>